<commit_message>
ajout du glossaire android
</commit_message>
<xml_diff>
--- a/Rapport/annexes.docx
+++ b/Rapport/annexes.docx
@@ -238,194 +238,100 @@
         <w:rPr>
           <w:sz w:val="24"/>
         </w:rPr>
-        <w:t xml:space="preserve">Benjamin </w:t>
+        <w:t>Benjamin Maurin (chef de projet), J</w:t>
+      </w:r>
+      <w:r>
+        <w:rPr>
+          <w:sz w:val="24"/>
+        </w:rPr>
+        <w:t xml:space="preserve">essy </w:t>
       </w:r>
       <w:proofErr w:type="spellStart"/>
       <w:r>
         <w:rPr>
           <w:sz w:val="24"/>
         </w:rPr>
-        <w:t>Maurin</w:t>
+        <w:t>Bonnotte</w:t>
       </w:r>
       <w:proofErr w:type="spellEnd"/>
       <w:r>
         <w:rPr>
           <w:sz w:val="24"/>
         </w:rPr>
-        <w:t xml:space="preserve"> (chef de projet), J</w:t>
-      </w:r>
-      <w:r>
-        <w:rPr>
-          <w:sz w:val="24"/>
-        </w:rPr>
-        <w:t xml:space="preserve">essy </w:t>
+        <w:t>, Mathieu</w:t>
+      </w:r>
+      <w:r>
+        <w:rPr>
+          <w:sz w:val="24"/>
+        </w:rPr>
+        <w:t xml:space="preserve"> Polizzi,</w:t>
+      </w:r>
+    </w:p>
+    <w:p>
+      <w:pPr>
+        <w:pStyle w:val="Sansinterligne"/>
+        <w:jc w:val="center"/>
+        <w:rPr>
+          <w:sz w:val="24"/>
+          <w:lang w:val="en-US"/>
+        </w:rPr>
+      </w:pPr>
+      <w:r>
+        <w:rPr>
+          <w:sz w:val="24"/>
+          <w:lang w:val="en-US"/>
+        </w:rPr>
+        <w:t xml:space="preserve">Steve Giner, Clement Agret, Renaud Legoc, </w:t>
       </w:r>
       <w:proofErr w:type="spellStart"/>
       <w:r>
         <w:rPr>
           <w:sz w:val="24"/>
-        </w:rPr>
-        <w:t>Bonnotte</w:t>
+          <w:lang w:val="en-US"/>
+        </w:rPr>
+        <w:t>Yohann</w:t>
       </w:r>
       <w:proofErr w:type="spellEnd"/>
       <w:r>
         <w:rPr>
           <w:sz w:val="24"/>
-        </w:rPr>
-        <w:t>, Mathieu</w:t>
-      </w:r>
-      <w:r>
-        <w:rPr>
-          <w:sz w:val="24"/>
-        </w:rPr>
-        <w:t xml:space="preserve"> </w:t>
-      </w:r>
+          <w:lang w:val="en-US"/>
+        </w:rPr>
+        <w:t xml:space="preserve"> Lam Seck</w:t>
+      </w:r>
+      <w:r>
+        <w:rPr>
+          <w:sz w:val="24"/>
+          <w:lang w:val="en-US"/>
+        </w:rPr>
+        <w:t>, Paul Mura</w:t>
+      </w:r>
+    </w:p>
+    <w:p>
+      <w:pPr>
+        <w:pStyle w:val="Sansinterligne"/>
+        <w:jc w:val="center"/>
+        <w:rPr>
+          <w:sz w:val="24"/>
+          <w:lang w:val="en-US"/>
+        </w:rPr>
+      </w:pPr>
       <w:proofErr w:type="spellStart"/>
       <w:r>
         <w:rPr>
           <w:sz w:val="24"/>
-        </w:rPr>
-        <w:t>Polizzi</w:t>
+          <w:lang w:val="en-US"/>
+        </w:rPr>
+        <w:t>Tuteur</w:t>
       </w:r>
       <w:proofErr w:type="spellEnd"/>
       <w:r>
         <w:rPr>
           <w:sz w:val="24"/>
-        </w:rPr>
-        <w:t>,</w:t>
-      </w:r>
-    </w:p>
-    <w:p>
-      <w:pPr>
-        <w:pStyle w:val="Sansinterligne"/>
-        <w:jc w:val="center"/>
-        <w:rPr>
-          <w:sz w:val="24"/>
           <w:lang w:val="en-US"/>
         </w:rPr>
-      </w:pPr>
-      <w:r>
-        <w:rPr>
-          <w:sz w:val="24"/>
-          <w:lang w:val="en-US"/>
-        </w:rPr>
-        <w:t xml:space="preserve">Steve </w:t>
-      </w:r>
-      <w:proofErr w:type="spellStart"/>
-      <w:r>
-        <w:rPr>
-          <w:sz w:val="24"/>
-          <w:lang w:val="en-US"/>
-        </w:rPr>
-        <w:t>Giner</w:t>
-      </w:r>
-      <w:proofErr w:type="spellEnd"/>
-      <w:r>
-        <w:rPr>
-          <w:sz w:val="24"/>
-          <w:lang w:val="en-US"/>
-        </w:rPr>
-        <w:t xml:space="preserve">, Clement </w:t>
-      </w:r>
-      <w:proofErr w:type="spellStart"/>
-      <w:r>
-        <w:rPr>
-          <w:sz w:val="24"/>
-          <w:lang w:val="en-US"/>
-        </w:rPr>
-        <w:t>Agret</w:t>
-      </w:r>
-      <w:proofErr w:type="spellEnd"/>
-      <w:r>
-        <w:rPr>
-          <w:sz w:val="24"/>
-          <w:lang w:val="en-US"/>
-        </w:rPr>
-        <w:t xml:space="preserve">, Renaud </w:t>
-      </w:r>
-      <w:proofErr w:type="spellStart"/>
-      <w:r>
-        <w:rPr>
-          <w:sz w:val="24"/>
-          <w:lang w:val="en-US"/>
-        </w:rPr>
-        <w:t>Legoc</w:t>
-      </w:r>
-      <w:proofErr w:type="spellEnd"/>
-      <w:r>
-        <w:rPr>
-          <w:sz w:val="24"/>
-          <w:lang w:val="en-US"/>
-        </w:rPr>
-        <w:t xml:space="preserve">, </w:t>
-      </w:r>
-      <w:proofErr w:type="spellStart"/>
-      <w:r>
-        <w:rPr>
-          <w:sz w:val="24"/>
-          <w:lang w:val="en-US"/>
-        </w:rPr>
-        <w:t>Yohann</w:t>
-      </w:r>
-      <w:proofErr w:type="spellEnd"/>
-      <w:r>
-        <w:rPr>
-          <w:sz w:val="24"/>
-          <w:lang w:val="en-US"/>
-        </w:rPr>
-        <w:t xml:space="preserve"> Lam </w:t>
-      </w:r>
-      <w:proofErr w:type="spellStart"/>
-      <w:r>
-        <w:rPr>
-          <w:sz w:val="24"/>
-          <w:lang w:val="en-US"/>
-        </w:rPr>
-        <w:t>Seck</w:t>
-      </w:r>
-      <w:proofErr w:type="spellEnd"/>
-      <w:r>
-        <w:rPr>
-          <w:sz w:val="24"/>
-          <w:lang w:val="en-US"/>
-        </w:rPr>
-        <w:t>, Paul Mura</w:t>
-      </w:r>
-    </w:p>
-    <w:p>
-      <w:pPr>
-        <w:pStyle w:val="Sansinterligne"/>
-        <w:jc w:val="center"/>
-        <w:rPr>
-          <w:sz w:val="24"/>
-          <w:lang w:val="en-US"/>
-        </w:rPr>
-      </w:pPr>
-      <w:proofErr w:type="spellStart"/>
-      <w:r>
-        <w:rPr>
-          <w:sz w:val="24"/>
-          <w:lang w:val="en-US"/>
-        </w:rPr>
-        <w:t>Tuteur</w:t>
-      </w:r>
-      <w:proofErr w:type="spellEnd"/>
-      <w:r>
-        <w:rPr>
-          <w:sz w:val="24"/>
-          <w:lang w:val="en-US"/>
-        </w:rPr>
-        <w:t xml:space="preserve">: Michel </w:t>
-      </w:r>
-      <w:proofErr w:type="spellStart"/>
-      <w:r>
-        <w:rPr>
-          <w:sz w:val="24"/>
-          <w:lang w:val="en-US"/>
-        </w:rPr>
-        <w:t>Meynard</w:t>
-      </w:r>
-      <w:proofErr w:type="spellEnd"/>
+        <w:t>: Michel Meynard</w:t>
+      </w:r>
     </w:p>
     <w:p>
       <w:pPr>
@@ -1365,8 +1271,6 @@
         </w:rPr>
         <w:fldChar w:fldCharType="end"/>
       </w:r>
-      <w:bookmarkStart w:id="0" w:name="_GoBack"/>
-      <w:bookmarkEnd w:id="0"/>
     </w:p>
     <w:p>
       <w:pPr>
@@ -1410,7 +1314,7 @@
           <w:sz w:val="28"/>
         </w:rPr>
       </w:pPr>
-      <w:bookmarkStart w:id="1" w:name="_Toc323721751"/>
+      <w:bookmarkStart w:id="0" w:name="_Toc323721751"/>
       <w:r>
         <w:rPr>
           <w:rFonts w:cstheme="minorHAnsi"/>
@@ -1419,7 +1323,7 @@
         </w:rPr>
         <w:t>Glossaire</w:t>
       </w:r>
-      <w:bookmarkEnd w:id="1"/>
+      <w:bookmarkEnd w:id="0"/>
     </w:p>
     <w:p>
       <w:pPr>
@@ -1808,6 +1712,1265 @@
           <w:sz w:val="28"/>
         </w:rPr>
       </w:pPr>
+    </w:p>
+    <w:p>
+      <w:pPr>
+        <w:pStyle w:val="Sansinterligne"/>
+        <w:jc w:val="both"/>
+        <w:rPr>
+          <w:sz w:val="24"/>
+          <w:szCs w:val="24"/>
+        </w:rPr>
+      </w:pPr>
+      <w:r>
+        <w:rPr>
+          <w:b/>
+          <w:i/>
+          <w:sz w:val="24"/>
+          <w:szCs w:val="24"/>
+        </w:rPr>
+        <w:t>Adresse IP :</w:t>
+      </w:r>
+      <w:r>
+        <w:rPr>
+          <w:i/>
+          <w:sz w:val="24"/>
+          <w:szCs w:val="24"/>
+        </w:rPr>
+        <w:t xml:space="preserve"> </w:t>
+      </w:r>
+      <w:r>
+        <w:rPr>
+          <w:rStyle w:val="apple-style-span"/>
+          <w:sz w:val="24"/>
+          <w:szCs w:val="24"/>
+        </w:rPr>
+        <w:t>Une adresse IP (avec IP pour Internet Protocol) est le numéro qui identifie chaque ordinateur connecté à Internet, ou plus généralement et précisément, l'interface avec le réseau de tout matériel informatique (routeur, imprimante) connecté à un réseau informatique utilisant l’Internet Protocol.</w:t>
+      </w:r>
+    </w:p>
+    <w:p>
+      <w:pPr>
+        <w:pStyle w:val="Sansinterligne"/>
+        <w:jc w:val="both"/>
+        <w:rPr>
+          <w:sz w:val="24"/>
+          <w:szCs w:val="24"/>
+        </w:rPr>
+      </w:pPr>
+    </w:p>
+    <w:p>
+      <w:pPr>
+        <w:pStyle w:val="Sansinterligne"/>
+        <w:jc w:val="both"/>
+        <w:rPr>
+          <w:b/>
+          <w:i/>
+          <w:sz w:val="24"/>
+          <w:szCs w:val="24"/>
+        </w:rPr>
+      </w:pPr>
+    </w:p>
+    <w:p>
+      <w:pPr>
+        <w:pStyle w:val="Sansinterligne"/>
+        <w:jc w:val="both"/>
+        <w:rPr>
+          <w:rStyle w:val="apple-style-span"/>
+          <w:rFonts w:cstheme="minorHAnsi"/>
+          <w:color w:val="000000"/>
+          <w:sz w:val="24"/>
+          <w:szCs w:val="24"/>
+        </w:rPr>
+      </w:pPr>
+    </w:p>
+    <w:p>
+      <w:pPr>
+        <w:pStyle w:val="Sansinterligne"/>
+        <w:jc w:val="both"/>
+        <w:rPr>
+          <w:sz w:val="24"/>
+          <w:szCs w:val="24"/>
+        </w:rPr>
+      </w:pPr>
+      <w:r>
+        <w:rPr>
+          <w:b/>
+          <w:i/>
+          <w:sz w:val="24"/>
+          <w:szCs w:val="24"/>
+        </w:rPr>
+        <w:lastRenderedPageBreak/>
+        <w:t xml:space="preserve">Applet : </w:t>
+      </w:r>
+      <w:r>
+        <w:rPr>
+          <w:sz w:val="24"/>
+          <w:szCs w:val="24"/>
+        </w:rPr>
+        <w:t>Un applet est un logiciel qui s'exécute dans la fenêtre d'un navigateur web.</w:t>
+      </w:r>
+    </w:p>
+    <w:p>
+      <w:pPr>
+        <w:pStyle w:val="Sansinterligne"/>
+        <w:jc w:val="both"/>
+        <w:rPr>
+          <w:rStyle w:val="apple-style-span"/>
+          <w:rFonts w:cstheme="minorHAnsi"/>
+          <w:color w:val="000000"/>
+          <w:sz w:val="24"/>
+          <w:szCs w:val="24"/>
+        </w:rPr>
+      </w:pPr>
+    </w:p>
+    <w:p>
+      <w:pPr>
+        <w:pStyle w:val="Sansinterligne"/>
+        <w:jc w:val="both"/>
+        <w:rPr>
+          <w:rFonts w:cstheme="minorHAnsi"/>
+          <w:sz w:val="24"/>
+          <w:szCs w:val="24"/>
+        </w:rPr>
+      </w:pPr>
+      <w:r>
+        <w:rPr>
+          <w:b/>
+          <w:i/>
+          <w:sz w:val="24"/>
+          <w:szCs w:val="24"/>
+        </w:rPr>
+        <w:t>Buffer :</w:t>
+      </w:r>
+      <w:r>
+        <w:rPr>
+          <w:rFonts w:cstheme="minorHAnsi"/>
+          <w:sz w:val="24"/>
+          <w:szCs w:val="24"/>
+        </w:rPr>
+        <w:t xml:space="preserve"> Il s’agit d’une zone de mémoire tampon dans laquelle les informations sont temporairement stockées avant d’être traitées.</w:t>
+      </w:r>
+    </w:p>
+    <w:p>
+      <w:pPr>
+        <w:pStyle w:val="Sansinterligne"/>
+        <w:jc w:val="both"/>
+        <w:rPr>
+          <w:rStyle w:val="apple-style-span"/>
+          <w:rFonts w:cstheme="minorHAnsi"/>
+          <w:sz w:val="24"/>
+          <w:szCs w:val="24"/>
+          <w:u w:val="single"/>
+        </w:rPr>
+      </w:pPr>
+    </w:p>
+    <w:p>
+      <w:pPr>
+        <w:pStyle w:val="Sansinterligne"/>
+        <w:jc w:val="both"/>
+        <w:rPr>
+          <w:rFonts w:cstheme="minorHAnsi"/>
+          <w:color w:val="000000"/>
+          <w:sz w:val="24"/>
+          <w:szCs w:val="24"/>
+        </w:rPr>
+      </w:pPr>
+      <w:r>
+        <w:rPr>
+          <w:b/>
+          <w:i/>
+          <w:sz w:val="24"/>
+          <w:szCs w:val="24"/>
+        </w:rPr>
+        <w:t>Classe :</w:t>
+      </w:r>
+      <w:r>
+        <w:rPr>
+          <w:rStyle w:val="apple-style-span"/>
+          <w:rFonts w:cstheme="minorHAnsi"/>
+          <w:color w:val="000000"/>
+          <w:sz w:val="24"/>
+          <w:szCs w:val="24"/>
+        </w:rPr>
+        <w:t xml:space="preserve"> Un des</w:t>
+      </w:r>
+      <w:r>
+        <w:rPr>
+          <w:rStyle w:val="apple-converted-space"/>
+          <w:rFonts w:cstheme="minorHAnsi"/>
+          <w:color w:val="000000"/>
+          <w:sz w:val="24"/>
+          <w:szCs w:val="24"/>
+        </w:rPr>
+        <w:t> </w:t>
+      </w:r>
+      <w:r>
+        <w:rPr>
+          <w:rStyle w:val="apple-style-span"/>
+          <w:rFonts w:cstheme="minorHAnsi"/>
+          <w:color w:val="000000"/>
+          <w:sz w:val="24"/>
+          <w:szCs w:val="24"/>
+        </w:rPr>
+        <w:t>concepts</w:t>
+      </w:r>
+      <w:r>
+        <w:rPr>
+          <w:rStyle w:val="apple-converted-space"/>
+          <w:rFonts w:cstheme="minorHAnsi"/>
+          <w:color w:val="000000"/>
+          <w:sz w:val="24"/>
+          <w:szCs w:val="24"/>
+        </w:rPr>
+        <w:t> </w:t>
+      </w:r>
+      <w:r>
+        <w:rPr>
+          <w:rStyle w:val="apple-style-span"/>
+          <w:rFonts w:cstheme="minorHAnsi"/>
+          <w:color w:val="000000"/>
+          <w:sz w:val="24"/>
+          <w:szCs w:val="24"/>
+        </w:rPr>
+        <w:t>de base de la</w:t>
+      </w:r>
+      <w:r>
+        <w:rPr>
+          <w:rStyle w:val="apple-converted-space"/>
+          <w:rFonts w:cstheme="minorHAnsi"/>
+          <w:color w:val="000000"/>
+          <w:sz w:val="24"/>
+          <w:szCs w:val="24"/>
+        </w:rPr>
+        <w:t> </w:t>
+      </w:r>
+      <w:r>
+        <w:rPr>
+          <w:rStyle w:val="apple-style-span"/>
+          <w:rFonts w:cstheme="minorHAnsi"/>
+          <w:color w:val="000000"/>
+          <w:sz w:val="24"/>
+          <w:szCs w:val="24"/>
+        </w:rPr>
+        <w:t>programmation</w:t>
+      </w:r>
+      <w:r>
+        <w:rPr>
+          <w:rStyle w:val="apple-converted-space"/>
+          <w:rFonts w:cstheme="minorHAnsi"/>
+          <w:color w:val="000000"/>
+          <w:sz w:val="24"/>
+          <w:szCs w:val="24"/>
+        </w:rPr>
+        <w:t> </w:t>
+      </w:r>
+      <w:r>
+        <w:rPr>
+          <w:rStyle w:val="apple-style-span"/>
+          <w:rFonts w:cstheme="minorHAnsi"/>
+          <w:color w:val="000000"/>
+          <w:sz w:val="24"/>
+          <w:szCs w:val="24"/>
+        </w:rPr>
+        <w:t>orientée</w:t>
+      </w:r>
+      <w:r>
+        <w:rPr>
+          <w:rStyle w:val="apple-converted-space"/>
+          <w:rFonts w:cstheme="minorHAnsi"/>
+          <w:color w:val="000000"/>
+          <w:sz w:val="24"/>
+          <w:szCs w:val="24"/>
+        </w:rPr>
+        <w:t> </w:t>
+      </w:r>
+      <w:r>
+        <w:rPr>
+          <w:rStyle w:val="apple-style-span"/>
+          <w:rFonts w:cstheme="minorHAnsi"/>
+          <w:color w:val="000000"/>
+          <w:sz w:val="24"/>
+          <w:szCs w:val="24"/>
+        </w:rPr>
+        <w:t>objet : ensemble d’objets partageant certaines propriétés (les</w:t>
+      </w:r>
+      <w:r>
+        <w:rPr>
+          <w:rStyle w:val="apple-converted-space"/>
+          <w:rFonts w:cstheme="minorHAnsi"/>
+          <w:color w:val="000000"/>
+          <w:sz w:val="24"/>
+          <w:szCs w:val="24"/>
+        </w:rPr>
+        <w:t> </w:t>
+      </w:r>
+      <w:r>
+        <w:rPr>
+          <w:rStyle w:val="apple-style-span"/>
+          <w:rFonts w:cstheme="minorHAnsi"/>
+          <w:color w:val="000000"/>
+          <w:sz w:val="24"/>
+          <w:szCs w:val="24"/>
+        </w:rPr>
+        <w:t>méthodes).</w:t>
+      </w:r>
+    </w:p>
+    <w:p>
+      <w:pPr>
+        <w:pStyle w:val="Sansinterligne"/>
+        <w:jc w:val="both"/>
+        <w:rPr>
+          <w:rFonts w:cstheme="minorHAnsi"/>
+          <w:sz w:val="24"/>
+          <w:szCs w:val="24"/>
+        </w:rPr>
+      </w:pPr>
+    </w:p>
+    <w:p>
+      <w:pPr>
+        <w:pStyle w:val="Sansinterligne"/>
+        <w:jc w:val="both"/>
+        <w:rPr>
+          <w:rFonts w:cstheme="minorHAnsi"/>
+          <w:sz w:val="24"/>
+          <w:szCs w:val="24"/>
+        </w:rPr>
+      </w:pPr>
+      <w:r>
+        <w:rPr>
+          <w:b/>
+          <w:i/>
+          <w:sz w:val="24"/>
+          <w:szCs w:val="24"/>
+        </w:rPr>
+        <w:t>EDI :</w:t>
+      </w:r>
+      <w:r>
+        <w:rPr>
+          <w:rFonts w:cstheme="minorHAnsi"/>
+          <w:sz w:val="24"/>
+          <w:szCs w:val="24"/>
+        </w:rPr>
+        <w:t xml:space="preserve"> (</w:t>
+      </w:r>
+      <w:proofErr w:type="spellStart"/>
+      <w:r>
+        <w:rPr>
+          <w:rFonts w:cstheme="minorHAnsi"/>
+          <w:sz w:val="24"/>
+          <w:szCs w:val="24"/>
+        </w:rPr>
+        <w:t>Electronic</w:t>
+      </w:r>
+      <w:proofErr w:type="spellEnd"/>
+      <w:r>
+        <w:rPr>
+          <w:rFonts w:cstheme="minorHAnsi"/>
+          <w:sz w:val="24"/>
+          <w:szCs w:val="24"/>
+        </w:rPr>
+        <w:t xml:space="preserve"> Data </w:t>
+      </w:r>
+      <w:proofErr w:type="spellStart"/>
+      <w:r>
+        <w:rPr>
+          <w:rFonts w:cstheme="minorHAnsi"/>
+          <w:sz w:val="24"/>
+          <w:szCs w:val="24"/>
+        </w:rPr>
+        <w:t>Interchange</w:t>
+      </w:r>
+      <w:proofErr w:type="spellEnd"/>
+      <w:r>
+        <w:rPr>
+          <w:rFonts w:cstheme="minorHAnsi"/>
+          <w:sz w:val="24"/>
+          <w:szCs w:val="24"/>
+        </w:rPr>
+        <w:t>) Echange Electronique de Données Echange direct standardisé, d'ordinateur à ordinateur, de documents d'affaires (ordres d'achats, mandats, paiements, analyses de stock, etc.) entre votre organisation et vos fournisseurs et clients.</w:t>
+      </w:r>
+    </w:p>
+    <w:p>
+      <w:pPr>
+        <w:pStyle w:val="Sansinterligne"/>
+        <w:jc w:val="both"/>
+        <w:rPr>
+          <w:rStyle w:val="apple-style-span"/>
+          <w:rFonts w:cstheme="minorHAnsi"/>
+          <w:color w:val="000000"/>
+          <w:sz w:val="24"/>
+          <w:szCs w:val="24"/>
+        </w:rPr>
+      </w:pPr>
+    </w:p>
+    <w:p>
+      <w:pPr>
+        <w:pStyle w:val="Sansinterligne"/>
+        <w:jc w:val="both"/>
+        <w:rPr>
+          <w:rStyle w:val="apple-style-span"/>
+          <w:rFonts w:cstheme="minorHAnsi"/>
+          <w:color w:val="000000"/>
+          <w:sz w:val="24"/>
+          <w:szCs w:val="24"/>
+        </w:rPr>
+      </w:pPr>
+      <w:r>
+        <w:rPr>
+          <w:b/>
+          <w:i/>
+          <w:sz w:val="24"/>
+          <w:szCs w:val="24"/>
+        </w:rPr>
+        <w:t>Emulateur :</w:t>
+      </w:r>
+      <w:r>
+        <w:rPr>
+          <w:rStyle w:val="apple-style-span"/>
+          <w:rFonts w:cstheme="minorHAnsi"/>
+          <w:color w:val="000000"/>
+          <w:sz w:val="24"/>
+          <w:szCs w:val="24"/>
+        </w:rPr>
+        <w:t xml:space="preserve"> Logiciel permettant de simuler le fonctionnement d'une machine (un téléphone par exemple) sur un PC.</w:t>
+      </w:r>
+    </w:p>
+    <w:p>
+      <w:pPr>
+        <w:pStyle w:val="Sansinterligne"/>
+        <w:jc w:val="both"/>
+        <w:rPr>
+          <w:rStyle w:val="apple-style-span"/>
+          <w:rFonts w:cstheme="minorHAnsi"/>
+          <w:color w:val="000000"/>
+          <w:sz w:val="24"/>
+          <w:szCs w:val="24"/>
+        </w:rPr>
+      </w:pPr>
+    </w:p>
+    <w:p>
+      <w:pPr>
+        <w:pStyle w:val="Sansinterligne"/>
+        <w:jc w:val="both"/>
+        <w:rPr>
+          <w:rStyle w:val="apple-style-span"/>
+          <w:rFonts w:cstheme="minorHAnsi"/>
+          <w:color w:val="000000"/>
+          <w:sz w:val="24"/>
+          <w:szCs w:val="24"/>
+        </w:rPr>
+      </w:pPr>
+      <w:r>
+        <w:rPr>
+          <w:b/>
+          <w:i/>
+          <w:sz w:val="24"/>
+          <w:szCs w:val="24"/>
+        </w:rPr>
+        <w:t>Flux :</w:t>
+      </w:r>
+      <w:r>
+        <w:rPr>
+          <w:rStyle w:val="apple-style-span"/>
+          <w:rFonts w:cstheme="minorHAnsi"/>
+          <w:color w:val="000000"/>
+          <w:sz w:val="24"/>
+          <w:szCs w:val="24"/>
+        </w:rPr>
+        <w:t xml:space="preserve"> Ensemble de données échangées entre un serveur et un client.</w:t>
+      </w:r>
+    </w:p>
+    <w:p>
+      <w:pPr>
+        <w:pStyle w:val="Sansinterligne"/>
+        <w:jc w:val="both"/>
+        <w:rPr>
+          <w:rStyle w:val="apple-style-span"/>
+          <w:rFonts w:cstheme="minorHAnsi"/>
+          <w:color w:val="000000"/>
+          <w:sz w:val="24"/>
+          <w:szCs w:val="24"/>
+        </w:rPr>
+      </w:pPr>
+    </w:p>
+    <w:p>
+      <w:pPr>
+        <w:pStyle w:val="Sansinterligne"/>
+        <w:jc w:val="both"/>
+        <w:rPr>
+          <w:rStyle w:val="apple-style-span"/>
+          <w:rFonts w:cstheme="minorHAnsi"/>
+          <w:sz w:val="24"/>
+          <w:szCs w:val="24"/>
+        </w:rPr>
+      </w:pPr>
+      <w:r>
+        <w:rPr>
+          <w:b/>
+          <w:i/>
+          <w:sz w:val="24"/>
+          <w:szCs w:val="24"/>
+        </w:rPr>
+        <w:t>GNU :</w:t>
+      </w:r>
+      <w:r>
+        <w:rPr>
+          <w:rFonts w:cstheme="minorHAnsi"/>
+          <w:sz w:val="24"/>
+          <w:szCs w:val="24"/>
+        </w:rPr>
+        <w:t xml:space="preserve"> C’est un projet de système d'exploitation composé exclusivement de logiciels libres</w:t>
+      </w:r>
+    </w:p>
+    <w:p>
+      <w:pPr>
+        <w:pStyle w:val="Sansinterligne"/>
+        <w:jc w:val="both"/>
+        <w:rPr>
+          <w:rStyle w:val="apple-style-span"/>
+          <w:rFonts w:cstheme="minorHAnsi"/>
+          <w:color w:val="000000"/>
+          <w:sz w:val="24"/>
+          <w:szCs w:val="24"/>
+        </w:rPr>
+      </w:pPr>
+    </w:p>
+    <w:p>
+      <w:pPr>
+        <w:pStyle w:val="Sansinterligne"/>
+        <w:jc w:val="both"/>
+        <w:rPr>
+          <w:rStyle w:val="apple-style-span"/>
+          <w:rFonts w:cstheme="minorHAnsi"/>
+          <w:sz w:val="24"/>
+          <w:szCs w:val="24"/>
+        </w:rPr>
+      </w:pPr>
+      <w:r>
+        <w:rPr>
+          <w:b/>
+          <w:i/>
+          <w:sz w:val="24"/>
+          <w:szCs w:val="24"/>
+        </w:rPr>
+        <w:t>JDK :</w:t>
+      </w:r>
+      <w:r>
+        <w:rPr>
+          <w:rFonts w:cstheme="minorHAnsi"/>
+          <w:sz w:val="24"/>
+          <w:szCs w:val="24"/>
+        </w:rPr>
+        <w:t xml:space="preserve"> Java Development Kit. Logiciel édité par Sun pour le développement d'application en Java. </w:t>
+      </w:r>
+    </w:p>
+    <w:p>
+      <w:pPr>
+        <w:pStyle w:val="Sansinterligne"/>
+        <w:jc w:val="both"/>
+        <w:rPr>
+          <w:rFonts w:cstheme="minorHAnsi"/>
+          <w:i/>
+          <w:sz w:val="24"/>
+          <w:szCs w:val="24"/>
+          <w:u w:val="single"/>
+        </w:rPr>
+      </w:pPr>
+    </w:p>
+    <w:p>
+      <w:pPr>
+        <w:pStyle w:val="Sansinterligne"/>
+        <w:jc w:val="both"/>
+        <w:rPr>
+          <w:rStyle w:val="apple-style-span"/>
+          <w:rFonts w:cstheme="minorHAnsi"/>
+          <w:sz w:val="24"/>
+          <w:szCs w:val="24"/>
+        </w:rPr>
+      </w:pPr>
+      <w:r>
+        <w:rPr>
+          <w:b/>
+          <w:i/>
+          <w:sz w:val="24"/>
+          <w:szCs w:val="24"/>
+        </w:rPr>
+        <w:t>Library :</w:t>
+      </w:r>
+      <w:r>
+        <w:rPr>
+          <w:rFonts w:cstheme="minorHAnsi"/>
+          <w:sz w:val="24"/>
+          <w:szCs w:val="24"/>
+        </w:rPr>
+        <w:t xml:space="preserve"> Désigne un groupe de fonctionnalités dont les caractéristiques sont éditées, et donc à la disposition de différentes applications.</w:t>
+      </w:r>
+    </w:p>
+    <w:p>
+      <w:pPr>
+        <w:pStyle w:val="Sansinterligne"/>
+        <w:jc w:val="both"/>
+        <w:rPr>
+          <w:rFonts w:cstheme="minorHAnsi"/>
+          <w:sz w:val="24"/>
+          <w:szCs w:val="24"/>
+        </w:rPr>
+      </w:pPr>
+    </w:p>
+    <w:p>
+      <w:pPr>
+        <w:pStyle w:val="Sansinterligne"/>
+        <w:jc w:val="both"/>
+        <w:rPr>
+          <w:rFonts w:cstheme="minorHAnsi"/>
+          <w:sz w:val="24"/>
+          <w:szCs w:val="24"/>
+        </w:rPr>
+      </w:pPr>
+      <w:r>
+        <w:rPr>
+          <w:b/>
+          <w:i/>
+          <w:sz w:val="24"/>
+          <w:szCs w:val="24"/>
+        </w:rPr>
+        <w:t xml:space="preserve">Mode </w:t>
+      </w:r>
+      <w:proofErr w:type="spellStart"/>
+      <w:r>
+        <w:rPr>
+          <w:b/>
+          <w:i/>
+          <w:sz w:val="24"/>
+          <w:szCs w:val="24"/>
+        </w:rPr>
+        <w:t>broadcast</w:t>
+      </w:r>
+      <w:proofErr w:type="spellEnd"/>
+      <w:r>
+        <w:rPr>
+          <w:b/>
+          <w:i/>
+          <w:sz w:val="24"/>
+          <w:szCs w:val="24"/>
+        </w:rPr>
+        <w:t> :</w:t>
+      </w:r>
+      <w:r>
+        <w:rPr>
+          <w:rFonts w:cstheme="minorHAnsi"/>
+          <w:i/>
+          <w:sz w:val="24"/>
+          <w:szCs w:val="24"/>
+        </w:rPr>
+        <w:t xml:space="preserve"> </w:t>
+      </w:r>
+      <w:r>
+        <w:rPr>
+          <w:rFonts w:cstheme="minorHAnsi"/>
+          <w:sz w:val="24"/>
+          <w:szCs w:val="24"/>
+        </w:rPr>
+        <w:t>Mode utilisé pour envoyer des données à l’ensemble des nœuds d’un réseau</w:t>
+      </w:r>
+    </w:p>
+    <w:p>
+      <w:pPr>
+        <w:pStyle w:val="Sansinterligne"/>
+        <w:jc w:val="both"/>
+        <w:rPr>
+          <w:rFonts w:cstheme="minorHAnsi"/>
+          <w:sz w:val="24"/>
+          <w:szCs w:val="24"/>
+        </w:rPr>
+      </w:pPr>
+    </w:p>
+    <w:p>
+      <w:pPr>
+        <w:pStyle w:val="Sansinterligne"/>
+        <w:jc w:val="both"/>
+        <w:rPr>
+          <w:rFonts w:cstheme="minorHAnsi"/>
+          <w:sz w:val="24"/>
+          <w:szCs w:val="24"/>
+        </w:rPr>
+      </w:pPr>
+      <w:r>
+        <w:rPr>
+          <w:b/>
+          <w:i/>
+          <w:sz w:val="24"/>
+          <w:szCs w:val="24"/>
+        </w:rPr>
+        <w:t>Mode unicast :</w:t>
+      </w:r>
+      <w:r>
+        <w:rPr>
+          <w:rFonts w:cstheme="minorHAnsi"/>
+          <w:sz w:val="24"/>
+          <w:szCs w:val="24"/>
+        </w:rPr>
+        <w:t xml:space="preserve"> Mode utilisé pour envoyer des données à un nœud ciblé dans un réseau</w:t>
+      </w:r>
+    </w:p>
+    <w:p>
+      <w:pPr>
+        <w:pStyle w:val="Sansinterligne"/>
+        <w:jc w:val="both"/>
+        <w:rPr>
+          <w:rFonts w:cstheme="minorHAnsi"/>
+          <w:sz w:val="24"/>
+          <w:szCs w:val="24"/>
+        </w:rPr>
+      </w:pPr>
+    </w:p>
+    <w:p>
+      <w:pPr>
+        <w:pStyle w:val="Sansinterligne"/>
+        <w:jc w:val="both"/>
+        <w:rPr>
+          <w:rFonts w:cstheme="minorHAnsi"/>
+          <w:sz w:val="24"/>
+          <w:szCs w:val="24"/>
+        </w:rPr>
+      </w:pPr>
+      <w:r>
+        <w:rPr>
+          <w:b/>
+          <w:i/>
+          <w:sz w:val="24"/>
+          <w:szCs w:val="24"/>
+        </w:rPr>
+        <w:t>Open-source :</w:t>
+      </w:r>
+      <w:r>
+        <w:rPr>
+          <w:rFonts w:cstheme="minorHAnsi"/>
+          <w:sz w:val="24"/>
+          <w:szCs w:val="24"/>
+        </w:rPr>
+        <w:t xml:space="preserve"> La désignation open source (au Québec : « code source libre ») s'applique aux logiciels dont la licence respecte des critères précisément établis par l'Open Source Initiative, c'est-à-dire la possibilité de libre redistribution, d'accès au code source et de travaux dérivés.</w:t>
+      </w:r>
+    </w:p>
+    <w:p>
+      <w:pPr>
+        <w:pStyle w:val="Sansinterligne"/>
+        <w:jc w:val="both"/>
+        <w:rPr>
+          <w:rFonts w:cstheme="minorHAnsi"/>
+          <w:sz w:val="24"/>
+          <w:szCs w:val="24"/>
+        </w:rPr>
+      </w:pPr>
+    </w:p>
+    <w:p>
+      <w:pPr>
+        <w:pStyle w:val="Sansinterligne"/>
+        <w:jc w:val="both"/>
+        <w:rPr>
+          <w:rFonts w:cstheme="minorHAnsi"/>
+          <w:sz w:val="24"/>
+          <w:szCs w:val="24"/>
+        </w:rPr>
+      </w:pPr>
+      <w:r>
+        <w:rPr>
+          <w:b/>
+          <w:i/>
+          <w:sz w:val="24"/>
+          <w:szCs w:val="24"/>
+        </w:rPr>
+        <w:t>Port :</w:t>
+      </w:r>
+      <w:r>
+        <w:rPr>
+          <w:rFonts w:cstheme="minorHAnsi"/>
+          <w:sz w:val="24"/>
+          <w:szCs w:val="24"/>
+        </w:rPr>
+        <w:t xml:space="preserve"> Porte unique sur la machine qui l’héberge, c'est en fait un espace mémoire destiné à l'échange entre 2 ordinateurs pour un type d'application précis - par exemple 80 pour les flux HTTP. Le port est numéroté de 1 à 65535.</w:t>
+      </w:r>
+    </w:p>
+    <w:p>
+      <w:pPr>
+        <w:pStyle w:val="Sansinterligne"/>
+        <w:jc w:val="both"/>
+        <w:rPr>
+          <w:rStyle w:val="apple-style-span"/>
+          <w:rFonts w:cstheme="minorHAnsi"/>
+          <w:i/>
+          <w:sz w:val="24"/>
+          <w:szCs w:val="24"/>
+          <w:u w:val="single"/>
+        </w:rPr>
+      </w:pPr>
+    </w:p>
+    <w:p>
+      <w:pPr>
+        <w:pStyle w:val="Sansinterligne"/>
+        <w:jc w:val="both"/>
+        <w:rPr>
+          <w:rFonts w:cstheme="minorHAnsi"/>
+          <w:sz w:val="24"/>
+          <w:szCs w:val="24"/>
+        </w:rPr>
+      </w:pPr>
+      <w:r>
+        <w:rPr>
+          <w:b/>
+          <w:i/>
+          <w:sz w:val="24"/>
+          <w:szCs w:val="24"/>
+        </w:rPr>
+        <w:t>Processus :</w:t>
+      </w:r>
+      <w:r>
+        <w:rPr>
+          <w:rFonts w:cstheme="minorHAnsi"/>
+          <w:sz w:val="24"/>
+          <w:szCs w:val="24"/>
+        </w:rPr>
+        <w:t xml:space="preserve"> Suite d’opérations ou d’événements.</w:t>
+      </w:r>
+    </w:p>
+    <w:p>
+      <w:pPr>
+        <w:pStyle w:val="Sansinterligne"/>
+        <w:jc w:val="both"/>
+        <w:rPr>
+          <w:rFonts w:cstheme="minorHAnsi"/>
+          <w:sz w:val="24"/>
+          <w:szCs w:val="24"/>
+        </w:rPr>
+      </w:pPr>
+    </w:p>
+    <w:p>
+      <w:pPr>
+        <w:pStyle w:val="Sansinterligne"/>
+        <w:jc w:val="both"/>
+        <w:rPr>
+          <w:rStyle w:val="apple-style-span"/>
+          <w:rFonts w:cstheme="minorHAnsi"/>
+          <w:color w:val="000000"/>
+          <w:sz w:val="24"/>
+          <w:szCs w:val="24"/>
+        </w:rPr>
+      </w:pPr>
+      <w:r>
+        <w:rPr>
+          <w:b/>
+          <w:i/>
+          <w:sz w:val="24"/>
+          <w:szCs w:val="24"/>
+        </w:rPr>
+        <w:t>SDK :</w:t>
+      </w:r>
+      <w:r>
+        <w:rPr>
+          <w:rFonts w:cstheme="minorHAnsi"/>
+          <w:sz w:val="24"/>
+          <w:szCs w:val="24"/>
+        </w:rPr>
+        <w:t xml:space="preserve"> (Software </w:t>
+      </w:r>
+      <w:proofErr w:type="spellStart"/>
+      <w:r>
+        <w:rPr>
+          <w:rFonts w:cstheme="minorHAnsi"/>
+          <w:sz w:val="24"/>
+          <w:szCs w:val="24"/>
+        </w:rPr>
+        <w:t>Developpement</w:t>
+      </w:r>
+      <w:proofErr w:type="spellEnd"/>
+      <w:r>
+        <w:rPr>
+          <w:rFonts w:cstheme="minorHAnsi"/>
+          <w:sz w:val="24"/>
+          <w:szCs w:val="24"/>
+        </w:rPr>
+        <w:t xml:space="preserve"> Kit)</w:t>
+      </w:r>
+      <w:r>
+        <w:rPr>
+          <w:rStyle w:val="apple-style-span"/>
+          <w:rFonts w:cstheme="minorHAnsi"/>
+          <w:color w:val="000000"/>
+          <w:sz w:val="24"/>
+          <w:szCs w:val="24"/>
+        </w:rPr>
+        <w:t xml:space="preserve"> kit de développement ou trousse de développement logiciel est un ensemble d'outils permettant aux développeurs de créer des applications de type défini (pour Android par exemple).</w:t>
+      </w:r>
+    </w:p>
+    <w:p>
+      <w:pPr>
+        <w:pStyle w:val="Sansinterligne"/>
+        <w:jc w:val="both"/>
+        <w:rPr>
+          <w:rFonts w:cstheme="minorHAnsi"/>
+          <w:color w:val="000000"/>
+          <w:sz w:val="24"/>
+          <w:szCs w:val="24"/>
+        </w:rPr>
+      </w:pPr>
+    </w:p>
+    <w:p>
+      <w:pPr>
+        <w:pStyle w:val="Sansinterligne"/>
+        <w:jc w:val="both"/>
+        <w:rPr>
+          <w:rStyle w:val="apple-style-span"/>
+          <w:rFonts w:cstheme="minorHAnsi"/>
+          <w:sz w:val="24"/>
+          <w:szCs w:val="24"/>
+        </w:rPr>
+      </w:pPr>
+      <w:r>
+        <w:rPr>
+          <w:b/>
+          <w:i/>
+          <w:sz w:val="24"/>
+          <w:szCs w:val="24"/>
+        </w:rPr>
+        <w:t>Serveur :</w:t>
+      </w:r>
+      <w:r>
+        <w:rPr>
+          <w:rFonts w:cstheme="minorHAnsi"/>
+          <w:sz w:val="24"/>
+          <w:szCs w:val="24"/>
+        </w:rPr>
+        <w:t xml:space="preserve"> Logiciel ou ordinateur destiné à fournir un service à distance aux applications clientes connectées au réseau. Le serveur est l'une des deux composantes d'une application client-serveur.</w:t>
+      </w:r>
+    </w:p>
+    <w:p>
+      <w:pPr>
+        <w:pStyle w:val="Sansinterligne"/>
+        <w:jc w:val="both"/>
+        <w:rPr>
+          <w:rStyle w:val="apple-style-span"/>
+          <w:rFonts w:cstheme="minorHAnsi"/>
+          <w:sz w:val="24"/>
+          <w:szCs w:val="24"/>
+        </w:rPr>
+      </w:pPr>
+      <w:r>
+        <w:rPr>
+          <w:b/>
+          <w:i/>
+          <w:sz w:val="24"/>
+          <w:szCs w:val="24"/>
+        </w:rPr>
+        <w:lastRenderedPageBreak/>
+        <w:t>Smartphone :</w:t>
+      </w:r>
+      <w:r>
+        <w:rPr>
+          <w:rStyle w:val="apple-style-span"/>
+          <w:rFonts w:cstheme="minorHAnsi"/>
+          <w:sz w:val="24"/>
+          <w:szCs w:val="24"/>
+        </w:rPr>
+        <w:t xml:space="preserve"> Téléphone mobile couplé à un ordinateur de poche.</w:t>
+      </w:r>
+    </w:p>
+    <w:p>
+      <w:pPr>
+        <w:pStyle w:val="Sansinterligne"/>
+        <w:jc w:val="both"/>
+        <w:rPr>
+          <w:rFonts w:cstheme="minorHAnsi"/>
+          <w:sz w:val="24"/>
+          <w:szCs w:val="24"/>
+        </w:rPr>
+      </w:pPr>
+    </w:p>
+    <w:p>
+      <w:pPr>
+        <w:pStyle w:val="Sansinterligne"/>
+        <w:jc w:val="both"/>
+        <w:rPr>
+          <w:rStyle w:val="apple-style-span"/>
+          <w:rFonts w:cstheme="minorHAnsi"/>
+          <w:sz w:val="24"/>
+          <w:szCs w:val="24"/>
+        </w:rPr>
+      </w:pPr>
+      <w:r>
+        <w:rPr>
+          <w:b/>
+          <w:i/>
+          <w:sz w:val="24"/>
+          <w:szCs w:val="24"/>
+        </w:rPr>
+        <w:t>Socket :</w:t>
+      </w:r>
+      <w:r>
+        <w:rPr>
+          <w:rFonts w:cstheme="minorHAnsi"/>
+          <w:sz w:val="24"/>
+          <w:szCs w:val="24"/>
+        </w:rPr>
+        <w:t xml:space="preserve"> C'est une ressource de communication qui est utilisée par les applications pour communiquer d'une machine à une autre sans se soucier du type de réseau.</w:t>
+      </w:r>
+    </w:p>
+    <w:p>
+      <w:pPr>
+        <w:pStyle w:val="Sansinterligne"/>
+        <w:jc w:val="both"/>
+        <w:rPr>
+          <w:rStyle w:val="apple-style-span"/>
+          <w:rFonts w:cstheme="minorHAnsi"/>
+          <w:color w:val="000000"/>
+          <w:sz w:val="24"/>
+          <w:szCs w:val="24"/>
+        </w:rPr>
+      </w:pPr>
+    </w:p>
+    <w:p>
+      <w:pPr>
+        <w:pStyle w:val="Sansinterligne"/>
+        <w:jc w:val="both"/>
+        <w:rPr>
+          <w:rStyle w:val="apple-style-span"/>
+          <w:rFonts w:cstheme="minorHAnsi"/>
+          <w:sz w:val="24"/>
+          <w:szCs w:val="24"/>
+        </w:rPr>
+      </w:pPr>
+      <w:r>
+        <w:rPr>
+          <w:b/>
+          <w:i/>
+          <w:sz w:val="24"/>
+          <w:szCs w:val="24"/>
+        </w:rPr>
+        <w:t>Thread :</w:t>
+      </w:r>
+      <w:r>
+        <w:rPr>
+          <w:rFonts w:cstheme="minorHAnsi"/>
+          <w:sz w:val="24"/>
+          <w:szCs w:val="24"/>
+        </w:rPr>
+        <w:t xml:space="preserve"> Un thread ou fil (d'exécution) (autres appellations connues : processus léger, unité de traitement, unité d'exécution, fil d'instruction, processus allégé), est similaire à un processus.</w:t>
+      </w:r>
+    </w:p>
+    <w:p>
+      <w:pPr>
+        <w:pStyle w:val="Sansinterligne"/>
+        <w:jc w:val="both"/>
+        <w:rPr>
+          <w:rStyle w:val="apple-style-span"/>
+          <w:rFonts w:cstheme="minorHAnsi"/>
+          <w:color w:val="000000"/>
+          <w:sz w:val="24"/>
+          <w:szCs w:val="24"/>
+        </w:rPr>
+      </w:pPr>
+    </w:p>
+    <w:p>
+      <w:pPr>
+        <w:pStyle w:val="Sansinterligne"/>
+        <w:jc w:val="both"/>
+        <w:rPr>
+          <w:rFonts w:cstheme="minorHAnsi"/>
+          <w:color w:val="000000"/>
+          <w:sz w:val="24"/>
+          <w:szCs w:val="24"/>
+        </w:rPr>
+      </w:pPr>
+      <w:r>
+        <w:rPr>
+          <w:b/>
+          <w:i/>
+          <w:sz w:val="24"/>
+          <w:szCs w:val="24"/>
+        </w:rPr>
+        <w:t>W3</w:t>
+      </w:r>
+      <w:bookmarkStart w:id="1" w:name="_GoBack"/>
+      <w:bookmarkEnd w:id="1"/>
+      <w:r>
+        <w:rPr>
+          <w:b/>
+          <w:i/>
+          <w:sz w:val="24"/>
+          <w:szCs w:val="24"/>
+        </w:rPr>
+        <w:t>C :</w:t>
+      </w:r>
+      <w:r>
+        <w:rPr>
+          <w:b/>
+          <w:i/>
+        </w:rPr>
+        <w:t xml:space="preserve"> </w:t>
+      </w:r>
+      <w:r>
+        <w:rPr>
+          <w:rStyle w:val="apple-style-span"/>
+          <w:rFonts w:cstheme="minorHAnsi"/>
+          <w:color w:val="000000"/>
+          <w:sz w:val="24"/>
+          <w:szCs w:val="24"/>
+        </w:rPr>
+        <w:t>Le World Wide Web Consortium, abrégé par le sigle W3C, est un organisme de standardisation à but non-lucratif, fondé en comme un consortium chargé de promouvoir la compatibilité des technologies du World Wide Web telles que HTML, XHTML, XML, RDF, CSS, PNG, SVG et SOAP. ...</w:t>
+      </w:r>
+    </w:p>
+    <w:p>
+      <w:pPr>
+        <w:pStyle w:val="Sansinterligne"/>
+        <w:jc w:val="both"/>
+        <w:rPr>
+          <w:rFonts w:cstheme="minorHAnsi"/>
+          <w:sz w:val="24"/>
+          <w:szCs w:val="24"/>
+        </w:rPr>
+      </w:pPr>
+    </w:p>
+    <w:p>
+      <w:pPr>
+        <w:pStyle w:val="Sansinterligne"/>
+        <w:jc w:val="both"/>
+        <w:rPr>
+          <w:rFonts w:cstheme="minorHAnsi"/>
+          <w:sz w:val="24"/>
+          <w:szCs w:val="24"/>
+        </w:rPr>
+      </w:pPr>
+      <w:proofErr w:type="spellStart"/>
+      <w:r>
+        <w:rPr>
+          <w:b/>
+          <w:i/>
+          <w:sz w:val="24"/>
+          <w:szCs w:val="24"/>
+        </w:rPr>
+        <w:t>Widgets</w:t>
+      </w:r>
+      <w:proofErr w:type="spellEnd"/>
+      <w:r>
+        <w:rPr>
+          <w:b/>
+          <w:i/>
+          <w:sz w:val="24"/>
+          <w:szCs w:val="24"/>
+        </w:rPr>
+        <w:t xml:space="preserve"> :</w:t>
+      </w:r>
+      <w:r>
+        <w:rPr>
+          <w:rFonts w:cstheme="minorHAnsi"/>
+          <w:sz w:val="24"/>
+          <w:szCs w:val="24"/>
+        </w:rPr>
+        <w:t xml:space="preserve"> C'est une contraction des mots </w:t>
+      </w:r>
+      <w:proofErr w:type="spellStart"/>
+      <w:r>
+        <w:rPr>
+          <w:rFonts w:cstheme="minorHAnsi"/>
+          <w:sz w:val="24"/>
+          <w:szCs w:val="24"/>
+        </w:rPr>
+        <w:t>window</w:t>
+      </w:r>
+      <w:proofErr w:type="spellEnd"/>
+      <w:r>
+        <w:rPr>
+          <w:rFonts w:cstheme="minorHAnsi"/>
+          <w:sz w:val="24"/>
+          <w:szCs w:val="24"/>
+        </w:rPr>
+        <w:t xml:space="preserve"> et gadget.</w:t>
+      </w:r>
+    </w:p>
+    <w:p>
+      <w:pPr>
+        <w:pStyle w:val="Sansinterligne"/>
+        <w:jc w:val="both"/>
+        <w:rPr>
+          <w:rFonts w:cstheme="minorHAnsi"/>
+          <w:sz w:val="24"/>
+          <w:szCs w:val="24"/>
+        </w:rPr>
+      </w:pPr>
+      <w:r>
+        <w:rPr>
+          <w:rFonts w:cstheme="minorHAnsi"/>
+          <w:sz w:val="24"/>
+          <w:szCs w:val="24"/>
+        </w:rPr>
+        <w:t xml:space="preserve">En informatique, le mot widget recouvre deux notions distinctes en relation avec les interfaces graphiques. Il peut alors être considéré comme étant la contraction des termes </w:t>
+      </w:r>
+      <w:proofErr w:type="spellStart"/>
+      <w:r>
+        <w:rPr>
+          <w:rFonts w:cstheme="minorHAnsi"/>
+          <w:sz w:val="24"/>
+          <w:szCs w:val="24"/>
+        </w:rPr>
+        <w:t>window</w:t>
+      </w:r>
+      <w:proofErr w:type="spellEnd"/>
+      <w:r>
+        <w:rPr>
+          <w:rFonts w:cstheme="minorHAnsi"/>
+          <w:sz w:val="24"/>
+          <w:szCs w:val="24"/>
+        </w:rPr>
+        <w:t xml:space="preserve"> (fenêtre) et gadget. Il peut désigner :</w:t>
+      </w:r>
+    </w:p>
+    <w:p>
+      <w:pPr>
+        <w:pStyle w:val="Sansinterligne"/>
+        <w:jc w:val="both"/>
+        <w:rPr>
+          <w:rFonts w:cstheme="minorHAnsi"/>
+          <w:sz w:val="24"/>
+          <w:szCs w:val="24"/>
+        </w:rPr>
+      </w:pPr>
+      <w:r>
+        <w:rPr>
+          <w:rFonts w:cstheme="minorHAnsi"/>
+          <w:sz w:val="24"/>
+          <w:szCs w:val="24"/>
+        </w:rPr>
+        <w:t xml:space="preserve">    * un composant d'interface graphique, un élément de base d'une interface graphique (bouton, ascenseur, liste déroulante, etc.).</w:t>
+      </w:r>
+    </w:p>
+    <w:p>
+      <w:pPr>
+        <w:pStyle w:val="Sansinterligne"/>
+        <w:jc w:val="both"/>
+        <w:rPr>
+          <w:rFonts w:cstheme="minorHAnsi"/>
+          <w:b/>
+          <w:sz w:val="24"/>
+          <w:szCs w:val="24"/>
+        </w:rPr>
+      </w:pPr>
+      <w:r>
+        <w:rPr>
+          <w:rFonts w:cstheme="minorHAnsi"/>
+          <w:sz w:val="24"/>
+          <w:szCs w:val="24"/>
+        </w:rPr>
+        <w:t xml:space="preserve">    * un widget interactif, un petit outil qui permet d'obtenir des informations.</w:t>
+      </w:r>
+    </w:p>
+    <w:p>
+      <w:pPr>
+        <w:rPr>
+          <w:rFonts w:cstheme="minorHAnsi"/>
+          <w:b/>
+          <w:sz w:val="28"/>
+        </w:rPr>
+      </w:pPr>
+      <w:bookmarkStart w:id="2" w:name="_Toc323721752"/>
       <w:r>
         <w:rPr>
           <w:rFonts w:cstheme="minorHAnsi"/>
@@ -1831,7 +2994,6 @@
           <w:sz w:val="28"/>
         </w:rPr>
       </w:pPr>
-      <w:bookmarkStart w:id="2" w:name="_Toc323721752"/>
       <w:r>
         <w:rPr>
           <w:rFonts w:cstheme="minorHAnsi"/>
@@ -8037,7 +9199,7 @@
                               <w:sz w:val="40"/>
                               <w:szCs w:val="40"/>
                             </w:rPr>
-                            <w:t>2</w:t>
+                            <w:t>5</w:t>
                           </w:r>
                           <w:r>
                             <w:rPr>
@@ -8124,7 +9286,7 @@
                         <w:sz w:val="40"/>
                         <w:szCs w:val="40"/>
                       </w:rPr>
-                      <w:t>2</w:t>
+                      <w:t>5</w:t>
                     </w:r>
                     <w:r>
                       <w:rPr>
@@ -9018,6 +10180,32 @@
       <w:u w:val="single"/>
     </w:rPr>
   </w:style>
+  <w:style w:type="character" w:styleId="lev">
+    <w:name w:val="Strong"/>
+    <w:basedOn w:val="Policepardfaut"/>
+    <w:uiPriority w:val="22"/>
+    <w:qFormat/>
+    <w:rsid w:val="00DA10BB"/>
+    <w:rPr>
+      <w:b/>
+      <w:bCs/>
+    </w:rPr>
+  </w:style>
+  <w:style w:type="character" w:customStyle="1" w:styleId="apple-style-span">
+    <w:name w:val="apple-style-span"/>
+    <w:basedOn w:val="Policepardfaut"/>
+    <w:rsid w:val="00DA10BB"/>
+  </w:style>
+  <w:style w:type="character" w:customStyle="1" w:styleId="apple-converted-space">
+    <w:name w:val="apple-converted-space"/>
+    <w:basedOn w:val="Policepardfaut"/>
+    <w:rsid w:val="00DA10BB"/>
+  </w:style>
+  <w:style w:type="character" w:customStyle="1" w:styleId="lienglossaire">
+    <w:name w:val="lienglossaire"/>
+    <w:basedOn w:val="Policepardfaut"/>
+    <w:rsid w:val="00DA10BB"/>
+  </w:style>
 </w:styles>
 </file>
 
@@ -9389,6 +10577,32 @@
       <w:u w:val="single"/>
     </w:rPr>
   </w:style>
+  <w:style w:type="character" w:styleId="lev">
+    <w:name w:val="Strong"/>
+    <w:basedOn w:val="Policepardfaut"/>
+    <w:uiPriority w:val="22"/>
+    <w:qFormat/>
+    <w:rsid w:val="00DA10BB"/>
+    <w:rPr>
+      <w:b/>
+      <w:bCs/>
+    </w:rPr>
+  </w:style>
+  <w:style w:type="character" w:customStyle="1" w:styleId="apple-style-span">
+    <w:name w:val="apple-style-span"/>
+    <w:basedOn w:val="Policepardfaut"/>
+    <w:rsid w:val="00DA10BB"/>
+  </w:style>
+  <w:style w:type="character" w:customStyle="1" w:styleId="apple-converted-space">
+    <w:name w:val="apple-converted-space"/>
+    <w:basedOn w:val="Policepardfaut"/>
+    <w:rsid w:val="00DA10BB"/>
+  </w:style>
+  <w:style w:type="character" w:customStyle="1" w:styleId="lienglossaire">
+    <w:name w:val="lienglossaire"/>
+    <w:basedOn w:val="Policepardfaut"/>
+    <w:rsid w:val="00DA10BB"/>
+  </w:style>
 </w:styles>
 </file>
 
@@ -9452,8 +10666,9 @@
     <w:panose1 w:val="020B0604030504040204"/>
     <w:charset w:val="00"/>
     <w:family w:val="swiss"/>
+    <w:notTrueType/>
     <w:pitch w:val="variable"/>
-    <w:sig w:usb0="E1002EFF" w:usb1="C000605B" w:usb2="00000029" w:usb3="00000000" w:csb0="000101FF" w:csb1="00000000"/>
+    <w:sig w:usb0="00000003" w:usb1="00000000" w:usb2="00000000" w:usb3="00000000" w:csb0="00000001" w:csb1="00000000"/>
   </w:font>
 </w:fonts>
 </file>
@@ -9477,6 +10692,7 @@
     <w:rsid w:val="005A3FA1"/>
     <w:rsid w:val="00C70EAC"/>
     <w:rsid w:val="00EC1ED1"/>
+    <w:rsid w:val="00EF5216"/>
   </w:rsids>
   <m:mathPr>
     <m:mathFont m:val="Cambria Math"/>
@@ -10183,7 +11399,7 @@
 </file>
 
 <file path=customXml/itemProps1.xml><?xml version="1.0" encoding="utf-8"?>
-<ds:datastoreItem xmlns:ds="http://schemas.openxmlformats.org/officeDocument/2006/customXml" ds:itemID="{0C8427F0-32F1-4712-A371-DA79FC5F0D27}">
+<ds:datastoreItem xmlns:ds="http://schemas.openxmlformats.org/officeDocument/2006/customXml" ds:itemID="{8D28489A-ED6D-4143-9E3B-1B77B6684D4B}">
   <ds:schemaRefs>
     <ds:schemaRef ds:uri="http://schemas.openxmlformats.org/officeDocument/2006/bibliography"/>
   </ds:schemaRefs>

</xml_diff>